<commit_message>
Small modification on display
</commit_message>
<xml_diff>
--- a/John N9325727/John-Personal protfolio summary(Release 1).docx
+++ b/John N9325727/John-Personal protfolio summary(Release 1).docx
@@ -91,15 +91,7 @@
         <w:rPr>
           <w:rFonts w:hint="eastAsia"/>
         </w:rPr>
-        <w:t>There are five artefacts can be ta</w:t>
-      </w:r>
-      <w:bookmarkStart w:id="0" w:name="_GoBack"/>
-      <w:bookmarkEnd w:id="0"/>
-      <w:r>
-        <w:rPr>
-          <w:rFonts w:hint="eastAsia"/>
-        </w:rPr>
-        <w:t xml:space="preserve">ken as </w:t>
+        <w:t xml:space="preserve">There are five artefacts can be taken as </w:t>
       </w:r>
       <w:r>
         <w:t>the</w:t>
@@ -122,15 +114,15 @@
           <w:numId w:val="1"/>
         </w:numPr>
         <w:ind w:firstLineChars="0"/>
-      </w:pPr>
-      <w:r>
-        <w:t>‘</w:t>
-      </w:r>
-      <w:r>
-        <w:t>IFB299 Group42 user story</w:t>
-      </w:r>
-      <w:r>
-        <w:t xml:space="preserve">.doc’ </w:t>
+        <w:rPr>
+          <w:b/>
+        </w:rPr>
+      </w:pPr>
+      <w:r>
+        <w:rPr>
+          <w:b/>
+        </w:rPr>
+        <w:t xml:space="preserve">‘IFB299 Group42 user story.doc’ </w:t>
       </w:r>
     </w:p>
     <w:p>
@@ -168,15 +160,15 @@
           <w:numId w:val="1"/>
         </w:numPr>
         <w:ind w:firstLineChars="0"/>
-      </w:pPr>
-      <w:r>
-        <w:t>‘</w:t>
-      </w:r>
-      <w:r>
-        <w:t>User story points (design)</w:t>
-      </w:r>
-      <w:r>
-        <w:t>.xlsx’</w:t>
+        <w:rPr>
+          <w:b/>
+        </w:rPr>
+      </w:pPr>
+      <w:r>
+        <w:rPr>
+          <w:b/>
+        </w:rPr>
+        <w:t>‘User story points (design).xlsx’</w:t>
       </w:r>
     </w:p>
     <w:p>
@@ -248,15 +240,15 @@
           <w:numId w:val="1"/>
         </w:numPr>
         <w:ind w:firstLineChars="0"/>
-      </w:pPr>
-      <w:r>
-        <w:t>‘</w:t>
-      </w:r>
-      <w:r>
-        <w:t>Database document</w:t>
-      </w:r>
-      <w:r>
-        <w:t>.doc’</w:t>
+        <w:rPr>
+          <w:b/>
+        </w:rPr>
+      </w:pPr>
+      <w:r>
+        <w:rPr>
+          <w:b/>
+        </w:rPr>
+        <w:t>‘Database document.doc’</w:t>
       </w:r>
     </w:p>
     <w:p>
@@ -276,15 +268,15 @@
           <w:numId w:val="1"/>
         </w:numPr>
         <w:ind w:firstLineChars="0"/>
-      </w:pPr>
-      <w:r>
-        <w:t>‘</w:t>
-      </w:r>
-      <w:r>
-        <w:t>Database Schema Diagram (UML Diagram)</w:t>
-      </w:r>
-      <w:r>
-        <w:t>.accdb’</w:t>
+        <w:rPr>
+          <w:b/>
+        </w:rPr>
+      </w:pPr>
+      <w:r>
+        <w:rPr>
+          <w:b/>
+        </w:rPr>
+        <w:t>‘Database Schema Diagram (UML Diagram).accdb’</w:t>
       </w:r>
     </w:p>
     <w:p>
@@ -302,19 +294,7 @@
         <w:t xml:space="preserve">s between tables by using UML models, which </w:t>
       </w:r>
       <w:r>
-        <w:t xml:space="preserve">can be used to </w:t>
-      </w:r>
-      <w:r>
-        <w:t xml:space="preserve">inform the technical design of the system and </w:t>
-      </w:r>
-      <w:r>
-        <w:t xml:space="preserve">improve </w:t>
-      </w:r>
-      <w:r>
-        <w:t>the user experience</w:t>
-      </w:r>
-      <w:r>
-        <w:t xml:space="preserve">. </w:t>
+        <w:t xml:space="preserve">can be used to inform the technical design of the system and improve the user experience. </w:t>
       </w:r>
       <w:r>
         <w:t>The relationships are shown as below.</w:t>
@@ -375,15 +355,15 @@
           <w:numId w:val="1"/>
         </w:numPr>
         <w:ind w:firstLineChars="0"/>
-      </w:pPr>
-      <w:r>
-        <w:t>‘</w:t>
-      </w:r>
-      <w:r>
-        <w:t>MySQL for Creating Database</w:t>
-      </w:r>
-      <w:r>
-        <w:t>.txt’</w:t>
+        <w:rPr>
+          <w:b/>
+        </w:rPr>
+      </w:pPr>
+      <w:r>
+        <w:rPr>
+          <w:b/>
+        </w:rPr>
+        <w:t>‘MySQL for Creating Database.txt’</w:t>
       </w:r>
     </w:p>
     <w:p>
@@ -403,6 +383,8 @@
       <w:r>
         <w:t>artefact records the source codes of creating five tables for media_vault database in MySQL.</w:t>
       </w:r>
+      <w:bookmarkStart w:id="0" w:name="_GoBack"/>
+      <w:bookmarkEnd w:id="0"/>
     </w:p>
     <w:p>
       <w:pPr>
@@ -433,23 +415,12 @@
         <w:t xml:space="preserve">esign. Furthermore, all of us attended every week’s group meetings actively and formed into an effective workplace. </w:t>
       </w:r>
     </w:p>
-    <w:p>
-      <w:pPr>
+    <w:p/>
+    <w:p>
+      <w:r>
         <w:rPr>
           <w:rFonts w:hint="eastAsia"/>
         </w:rPr>
-      </w:pPr>
-    </w:p>
-    <w:p>
-      <w:pPr>
-        <w:rPr>
-          <w:rFonts w:hint="eastAsia"/>
-        </w:rPr>
-      </w:pPr>
-      <w:r>
-        <w:rPr>
-          <w:rFonts w:hint="eastAsia"/>
-        </w:rPr>
         <w:t>John Zheng</w:t>
       </w:r>
     </w:p>
@@ -459,11 +430,6 @@
       </w:r>
     </w:p>
     <w:p>
-      <w:pPr>
-        <w:rPr>
-          <w:rFonts w:hint="eastAsia"/>
-        </w:rPr>
-      </w:pPr>
       <w:r>
         <w:t>22/09/2015</w:t>
       </w:r>

</xml_diff>